<commit_message>
Final stages of game. Flocking almost at it's peak. Add final touches.
</commit_message>
<xml_diff>
--- a/Assets/Documents/TDD.docx
+++ b/Assets/Documents/TDD.docx
@@ -29,7 +29,6 @@
                 <w:szCs w:val="48"/>
               </w:rPr>
             </w:pPr>
-            <w:bookmarkStart w:id="0" w:name="_GoBack"/>
             <w:r>
               <w:rPr>
                 <w:rFonts w:ascii="Edwardian Script ITC" w:hAnsi="Edwardian Script ITC"/>
@@ -93,7 +92,6 @@
           </w:p>
         </w:tc>
       </w:tr>
-      <w:bookmarkEnd w:id="0"/>
       <w:tr>
         <w:tc>
           <w:tcPr>
@@ -238,6 +236,133 @@
           <w:p>
             <w:proofErr w:type="spellStart"/>
             <w:r>
+              <w:t>FlockBehavior.cs</w:t>
+            </w:r>
+            <w:proofErr w:type="spellEnd"/>
+          </w:p>
+        </w:tc>
+        <w:tc>
+          <w:tcPr>
+            <w:tcW w:w="3117" w:type="dxa"/>
+          </w:tcPr>
+          <w:p>
+            <w:r>
+              <w:t xml:space="preserve">if statements: </w:t>
+            </w:r>
+            <w:r>
+              <w:t>8</w:t>
+            </w:r>
+          </w:p>
+          <w:p>
+            <w:r>
+              <w:t>for</w:t>
+            </w:r>
+            <w:r>
+              <w:t>each</w:t>
+            </w:r>
+            <w:r>
+              <w:t xml:space="preserve"> statements: </w:t>
+            </w:r>
+            <w:r>
+              <w:t>1</w:t>
+            </w:r>
+          </w:p>
+        </w:tc>
+        <w:tc>
+          <w:tcPr>
+            <w:tcW w:w="3117" w:type="dxa"/>
+          </w:tcPr>
+          <w:p>
+            <w:r>
+              <w:t>10</w:t>
+            </w:r>
+          </w:p>
+        </w:tc>
+      </w:tr>
+      <w:tr>
+        <w:tc>
+          <w:tcPr>
+            <w:tcW w:w="3116" w:type="dxa"/>
+          </w:tcPr>
+          <w:p>
+            <w:proofErr w:type="spellStart"/>
+            <w:r>
+              <w:t>FlockPets.cs</w:t>
+            </w:r>
+            <w:proofErr w:type="spellEnd"/>
+          </w:p>
+        </w:tc>
+        <w:tc>
+          <w:tcPr>
+            <w:tcW w:w="3117" w:type="dxa"/>
+          </w:tcPr>
+          <w:p>
+            <w:r>
+              <w:t>if statements: 1</w:t>
+            </w:r>
+          </w:p>
+          <w:p>
+            <w:r>
+              <w:t xml:space="preserve">for statements: </w:t>
+            </w:r>
+            <w:r>
+              <w:t>1</w:t>
+            </w:r>
+          </w:p>
+        </w:tc>
+        <w:tc>
+          <w:tcPr>
+            <w:tcW w:w="3117" w:type="dxa"/>
+          </w:tcPr>
+          <w:p>
+            <w:r>
+              <w:t>3</w:t>
+            </w:r>
+          </w:p>
+        </w:tc>
+      </w:tr>
+      <w:tr>
+        <w:tc>
+          <w:tcPr>
+            <w:tcW w:w="3116" w:type="dxa"/>
+          </w:tcPr>
+          <w:p>
+            <w:proofErr w:type="spellStart"/>
+            <w:r>
+              <w:t>FollowTarget.cs</w:t>
+            </w:r>
+            <w:proofErr w:type="spellEnd"/>
+          </w:p>
+        </w:tc>
+        <w:tc>
+          <w:tcPr>
+            <w:tcW w:w="3117" w:type="dxa"/>
+          </w:tcPr>
+          <w:p>
+            <w:r>
+              <w:t>none</w:t>
+            </w:r>
+          </w:p>
+        </w:tc>
+        <w:tc>
+          <w:tcPr>
+            <w:tcW w:w="3117" w:type="dxa"/>
+          </w:tcPr>
+          <w:p>
+            <w:r>
+              <w:t>1</w:t>
+            </w:r>
+          </w:p>
+        </w:tc>
+      </w:tr>
+      <w:tr>
+        <w:tc>
+          <w:tcPr>
+            <w:tcW w:w="3116" w:type="dxa"/>
+          </w:tcPr>
+          <w:p>
+            <w:proofErr w:type="spellStart"/>
+            <w:r>
               <w:t>GameTimer.cs</w:t>
             </w:r>
             <w:proofErr w:type="spellEnd"/>
@@ -360,17 +485,22 @@
           </w:tcPr>
           <w:p>
             <w:r>
-              <w:t>if statements: 2</w:t>
-            </w:r>
-          </w:p>
-        </w:tc>
-        <w:tc>
-          <w:tcPr>
-            <w:tcW w:w="3117" w:type="dxa"/>
-          </w:tcPr>
-          <w:p>
+              <w:t xml:space="preserve">if statements: </w:t>
+            </w:r>
             <w:r>
               <w:t>3</w:t>
+            </w:r>
+            <w:bookmarkStart w:id="0" w:name="_GoBack"/>
+            <w:bookmarkEnd w:id="0"/>
+          </w:p>
+        </w:tc>
+        <w:tc>
+          <w:tcPr>
+            <w:tcW w:w="3117" w:type="dxa"/>
+          </w:tcPr>
+          <w:p>
+            <w:r>
+              <w:t>4</w:t>
             </w:r>
           </w:p>
         </w:tc>
@@ -516,7 +646,10 @@
           </w:tcPr>
           <w:p>
             <w:r>
-              <w:t>None</w:t>
+              <w:t>n</w:t>
+            </w:r>
+            <w:r>
+              <w:t>one</w:t>
             </w:r>
           </w:p>
         </w:tc>

</xml_diff>